<commit_message>
added the back end, made minor changes to front end
</commit_message>
<xml_diff>
--- a/500093004_B1(H)_VibhorMinocha.docx
+++ b/500093004_B1(H)_VibhorMinocha.docx
@@ -168,7 +168,7 @@
           <w:u w:val="single"/>
           <w:lang w:val="en-US"/>
         </w:rPr>
-        <w:t>BHAATSAPP</w:t>
+        <w:t>HIVEMIND</w:t>
       </w:r>
     </w:p>
     <w:p>
@@ -196,7 +196,7 @@
         <w:t>“</w:t>
       </w:r>
       <w:r>
-        <w:t>BhaatsApp</w:t>
+        <w:t>HIVEMIND</w:t>
       </w:r>
       <w:r>
         <w:t>”</w:t>
@@ -209,6 +209,17 @@
       </w:r>
       <w:r>
         <w:t>The end goal for this project is to monitor the performance and optimise the response time and the reaction time causing no latency in the user experience.</w:t>
+      </w:r>
+      <w:r>
+        <w:t xml:space="preserve"> The main attraction of this is that this social media is </w:t>
+      </w:r>
+      <w:proofErr w:type="gramStart"/>
+      <w:r>
+        <w:t>NON-ADDICTIVE</w:t>
+      </w:r>
+      <w:proofErr w:type="gramEnd"/>
+      <w:r>
+        <w:t>!</w:t>
       </w:r>
     </w:p>
     <w:p>
@@ -401,7 +412,19 @@
           <w:rPr>
             <w:rStyle w:val="Hyperlink"/>
           </w:rPr>
-          <w:t>https://docs.google.com/presentation/d/1BeQdwfwBpyoxphw9gdGXmD_2ut8lXqor9EJETHw98Oo/edit?usp=sharing</w:t>
+          <w:t>https://docs.google.</w:t>
+        </w:r>
+        <w:r>
+          <w:rPr>
+            <w:rStyle w:val="Hyperlink"/>
+          </w:rPr>
+          <w:t>c</w:t>
+        </w:r>
+        <w:r>
+          <w:rPr>
+            <w:rStyle w:val="Hyperlink"/>
+          </w:rPr>
+          <w:t>om/presentation/d/1BeQdwfwBpyoxphw9gdGXmD_2ut8lXqor9EJETHw98Oo/edit?usp=sharing</w:t>
         </w:r>
       </w:hyperlink>
     </w:p>
@@ -672,6 +695,7 @@
           <w:rStyle w:val="normaltextrun"/>
           <w:lang w:val="en-US"/>
         </w:rPr>
+        <w:lastRenderedPageBreak/>
         <w:t>Assistant Professor (SG)</w:t>
       </w:r>
       <w:r>

</xml_diff>